<commit_message>
Projeto Java Web e Plano de Testes
</commit_message>
<xml_diff>
--- a/Setima e Oitava Etapa/Plano de testes - Projeto Integrador w13.docx
+++ b/Setima e Oitava Etapa/Plano de testes - Projeto Integrador w13.docx
@@ -1434,7 +1434,7 @@
                 <w:sz w:val="20"/>
                 <w:szCs w:val="20"/>
               </w:rPr>
-              <w:t xml:space="preserve">Realizar cadastro de </w:t>
+              <w:t xml:space="preserve">Realiza cadastro de </w:t>
             </w:r>
             <w:r>
               <w:rPr>
@@ -2227,7 +2227,7 @@
                 <w:sz w:val="20"/>
                 <w:szCs w:val="20"/>
               </w:rPr>
-              <w:t>um cadastro</w:t>
+              <w:t>editar</w:t>
             </w:r>
           </w:p>
           <w:p>
@@ -2545,7 +2545,23 @@
                       <w:sz w:val="20"/>
                       <w:szCs w:val="20"/>
                     </w:rPr>
-                    <w:t xml:space="preserve">Clicar sobre algum cliente </w:t>
+                    <w:t xml:space="preserve">Clicar </w:t>
+                  </w:r>
+                  <w:r>
+                    <w:rPr>
+                      <w:rFonts w:ascii="Arial" w:hAnsi="Arial" w:cs="Arial"/>
+                      <w:sz w:val="20"/>
+                      <w:szCs w:val="20"/>
+                    </w:rPr>
+                    <w:t xml:space="preserve">em editar </w:t>
+                  </w:r>
+                  <w:r>
+                    <w:rPr>
+                      <w:rFonts w:ascii="Arial" w:hAnsi="Arial" w:cs="Arial"/>
+                      <w:sz w:val="20"/>
+                      <w:szCs w:val="20"/>
+                    </w:rPr>
+                    <w:t xml:space="preserve">sobre algum cliente </w:t>
                   </w:r>
                   <w:r>
                     <w:rPr>
@@ -2806,7 +2822,15 @@
                 <w:sz w:val="20"/>
                 <w:szCs w:val="20"/>
               </w:rPr>
-              <w:t>: Clique sobre um cadastro</w:t>
+              <w:t xml:space="preserve">: Clique </w:t>
+            </w:r>
+            <w:r>
+              <w:rPr>
+                <w:rFonts w:ascii="Arial" w:hAnsi="Arial" w:cs="Arial"/>
+                <w:sz w:val="20"/>
+                <w:szCs w:val="20"/>
+              </w:rPr>
+              <w:t>em excluir</w:t>
             </w:r>
           </w:p>
           <w:p>
@@ -3124,7 +3148,23 @@
                       <w:sz w:val="20"/>
                       <w:szCs w:val="20"/>
                     </w:rPr>
-                    <w:t>Clicar sobre algum cliente na listagem</w:t>
+                    <w:t xml:space="preserve">Clicar sobre </w:t>
+                  </w:r>
+                  <w:r>
+                    <w:rPr>
+                      <w:rFonts w:ascii="Arial" w:hAnsi="Arial" w:cs="Arial"/>
+                      <w:sz w:val="20"/>
+                      <w:szCs w:val="20"/>
+                    </w:rPr>
+                    <w:t xml:space="preserve">excluir em </w:t>
+                  </w:r>
+                  <w:r>
+                    <w:rPr>
+                      <w:rFonts w:ascii="Arial" w:hAnsi="Arial" w:cs="Arial"/>
+                      <w:sz w:val="20"/>
+                      <w:szCs w:val="20"/>
+                    </w:rPr>
+                    <w:t>algum cliente na listagem</w:t>
                   </w:r>
                 </w:p>
               </w:tc>
@@ -10283,11 +10323,12 @@
 </file>
 
 <file path=customXml/item2.xml><?xml version="1.0" encoding="utf-8"?>
-<p:properties xmlns:p="http://schemas.microsoft.com/office/2006/metadata/properties" xmlns:xsi="http://www.w3.org/2001/XMLSchema-instance" xmlns:pc="http://schemas.microsoft.com/office/infopath/2007/PartnerControls">
-  <documentManagement>
-    <TaxCatchAll xmlns="ad7f9cce-789d-48b6-8905-cbaebc4984a9" xsi:nil="true"/>
-  </documentManagement>
-</p:properties>
+<?mso-contentType ?>
+<FormTemplates xmlns="http://schemas.microsoft.com/sharepoint/v3/contenttype/forms">
+  <Display>DocumentLibraryForm</Display>
+  <Edit>DocumentLibraryForm</Edit>
+  <New>DocumentLibraryForm</New>
+</FormTemplates>
 </file>
 
 <file path=customXml/item3.xml><?xml version="1.0" encoding="utf-8"?>
@@ -10295,12 +10336,11 @@
 </file>
 
 <file path=customXml/item4.xml><?xml version="1.0" encoding="utf-8"?>
-<?mso-contentType ?>
-<FormTemplates xmlns="http://schemas.microsoft.com/sharepoint/v3/contenttype/forms">
-  <Display>DocumentLibraryForm</Display>
-  <Edit>DocumentLibraryForm</Edit>
-  <New>DocumentLibraryForm</New>
-</FormTemplates>
+<p:properties xmlns:p="http://schemas.microsoft.com/office/2006/metadata/properties" xmlns:xsi="http://www.w3.org/2001/XMLSchema-instance" xmlns:pc="http://schemas.microsoft.com/office/infopath/2007/PartnerControls">
+  <documentManagement>
+    <TaxCatchAll xmlns="ad7f9cce-789d-48b6-8905-cbaebc4984a9" xsi:nil="true"/>
+  </documentManagement>
+</p:properties>
 </file>
 
 <file path=customXml/itemProps1.xml><?xml version="1.0" encoding="utf-8"?>
@@ -10323,11 +10363,9 @@
 </file>
 
 <file path=customXml/itemProps2.xml><?xml version="1.0" encoding="utf-8"?>
-<ds:datastoreItem xmlns:ds="http://schemas.openxmlformats.org/officeDocument/2006/customXml" ds:itemID="{8F51E56A-F027-470D-8EB7-1E98A593272C}">
+<ds:datastoreItem xmlns:ds="http://schemas.openxmlformats.org/officeDocument/2006/customXml" ds:itemID="{494CD372-5FDB-413A-A5B5-9C84CDE11B6E}">
   <ds:schemaRefs>
-    <ds:schemaRef ds:uri="http://schemas.microsoft.com/office/2006/metadata/properties"/>
-    <ds:schemaRef ds:uri="http://schemas.microsoft.com/office/infopath/2007/PartnerControls"/>
-    <ds:schemaRef ds:uri="ad7f9cce-789d-48b6-8905-cbaebc4984a9"/>
+    <ds:schemaRef ds:uri="http://schemas.microsoft.com/sharepoint/v3/contenttype/forms"/>
   </ds:schemaRefs>
 </ds:datastoreItem>
 </file>
@@ -10341,9 +10379,11 @@
 </file>
 
 <file path=customXml/itemProps4.xml><?xml version="1.0" encoding="utf-8"?>
-<ds:datastoreItem xmlns:ds="http://schemas.openxmlformats.org/officeDocument/2006/customXml" ds:itemID="{494CD372-5FDB-413A-A5B5-9C84CDE11B6E}">
+<ds:datastoreItem xmlns:ds="http://schemas.openxmlformats.org/officeDocument/2006/customXml" ds:itemID="{8F51E56A-F027-470D-8EB7-1E98A593272C}">
   <ds:schemaRefs>
-    <ds:schemaRef ds:uri="http://schemas.microsoft.com/sharepoint/v3/contenttype/forms"/>
+    <ds:schemaRef ds:uri="http://schemas.microsoft.com/office/2006/metadata/properties"/>
+    <ds:schemaRef ds:uri="http://schemas.microsoft.com/office/infopath/2007/PartnerControls"/>
+    <ds:schemaRef ds:uri="ad7f9cce-789d-48b6-8905-cbaebc4984a9"/>
   </ds:schemaRefs>
 </ds:datastoreItem>
 </file>
</xml_diff>